<commit_message>
This commit greatly updates and enhances test utilities and test cases to better reflect Word document format after stringification. Enhancements include improved line breaks and spacing representation, addition of new methods and classes in `Stringifier` and `TestDocxStamper` for more accurate and clearer stringification, handling of page breaks and section breaks, and improvements on conditional tests for document elements.
</commit_message>
<xml_diff>
--- a/test/sources/form-controls.docx
+++ b/test/sources/form-controls.docx
@@ -18,124 +18,25 @@
         <w:t xml:space="preserve"> Controls</w:t>
       </w:r>
     </w:p>
-    <w:p>
-      <w:r>
-        <w:t xml:space="preserve">A </w:t>
-      </w:r>
-      <w:proofErr w:type="spellStart"/>
-      <w:r>
-        <w:t>form</w:t>
-      </w:r>
-      <w:proofErr w:type="spellEnd"/>
-      <w:r>
-        <w:t xml:space="preserve"> control </w:t>
-      </w:r>
-      <w:proofErr w:type="spellStart"/>
-      <w:r>
-        <w:t>where</w:t>
-      </w:r>
-      <w:proofErr w:type="spellEnd"/>
-      <w:r>
-        <w:t xml:space="preserve"> the expression</w:t>
-      </w:r>
-      <w:r>
-        <w:t xml:space="preserve"> to </w:t>
-      </w:r>
-      <w:proofErr w:type="spellStart"/>
-      <w:r>
-        <w:t>be</w:t>
-      </w:r>
-      <w:proofErr w:type="spellEnd"/>
-      <w:r>
-        <w:t xml:space="preserve"> </w:t>
-      </w:r>
-      <w:proofErr w:type="spellStart"/>
-      <w:r>
-        <w:t>replaced</w:t>
-      </w:r>
-      <w:proofErr w:type="spellEnd"/>
-      <w:r>
-        <w:t xml:space="preserve"> </w:t>
-      </w:r>
-      <w:proofErr w:type="spellStart"/>
-      <w:r>
-        <w:t>is</w:t>
-      </w:r>
-      <w:proofErr w:type="spellEnd"/>
-      <w:r>
-        <w:t xml:space="preserve"> </w:t>
-      </w:r>
-      <w:proofErr w:type="spellStart"/>
-      <w:r>
-        <w:t>within</w:t>
-      </w:r>
-      <w:proofErr w:type="spellEnd"/>
-      <w:r>
-        <w:t xml:space="preserve"> a </w:t>
-      </w:r>
-      <w:proofErr w:type="spellStart"/>
-      <w:r>
-        <w:t>paragraph</w:t>
-      </w:r>
-      <w:proofErr w:type="spellEnd"/>
-      <w:r>
-        <w:t xml:space="preserve"> </w:t>
-      </w:r>
-      <w:proofErr w:type="spellStart"/>
-      <w:r>
-        <w:t>under</w:t>
-      </w:r>
-      <w:proofErr w:type="spellEnd"/>
-      <w:r>
-        <w:t xml:space="preserve"> the &lt;</w:t>
-      </w:r>
-      <w:proofErr w:type="spellStart"/>
-      <w:proofErr w:type="gramStart"/>
-      <w:r>
-        <w:t>w:sdtContent</w:t>
-      </w:r>
-      <w:proofErr w:type="spellEnd"/>
-      <w:proofErr w:type="gramEnd"/>
-      <w:r>
-        <w:t xml:space="preserve">&gt; </w:t>
-      </w:r>
-      <w:proofErr w:type="spellStart"/>
-      <w:r>
-        <w:t>element</w:t>
-      </w:r>
-      <w:proofErr w:type="spellEnd"/>
-      <w:r>
-        <w:t xml:space="preserve"> and </w:t>
-      </w:r>
-      <w:proofErr w:type="spellStart"/>
-      <w:r>
-        <w:t>hence</w:t>
-      </w:r>
-      <w:proofErr w:type="spellEnd"/>
-      <w:r>
-        <w:t xml:space="preserve"> </w:t>
-      </w:r>
-      <w:proofErr w:type="spellStart"/>
-      <w:r>
-        <w:t>replaced</w:t>
-      </w:r>
-      <w:proofErr w:type="spellEnd"/>
-      <w:r>
-        <w:t>:</w:t>
-      </w:r>
-    </w:p>
     <w:sdt>
       <w:sdtPr>
-        <w:id w:val="-296453385"/>
+        <w:id w:val="144868089"/>
         <w:placeholder>
           <w:docPart w:val="DefaultPlaceholder_-1854013440"/>
         </w:placeholder>
-        <w:text/>
       </w:sdtPr>
       <w:sdtContent>
         <w:p>
           <w:r>
-            <w:t>${</w:t>
+            <w:t xml:space="preserve">Rich </w:t>
+          </w:r>
+          <w:proofErr w:type="spellStart"/>
+          <w:r>
+            <w:t>text</w:t>
+          </w:r>
+          <w:proofErr w:type="spellEnd"/>
+          <w:r>
+            <w:t xml:space="preserve"> control line ${</w:t>
           </w:r>
           <w:proofErr w:type="spellStart"/>
           <w:r>
@@ -150,11 +51,11 @@
     </w:sdt>
     <w:p>
       <w:r>
-        <w:t xml:space="preserve">A </w:t>
+        <w:t xml:space="preserve">Rich </w:t>
       </w:r>
       <w:proofErr w:type="spellStart"/>
       <w:r>
-        <w:t>form</w:t>
+        <w:t>text</w:t>
       </w:r>
       <w:proofErr w:type="spellEnd"/>
       <w:r>
@@ -162,110 +63,91 @@
       </w:r>
       <w:proofErr w:type="spellStart"/>
       <w:r>
-        <w:t>within</w:t>
-      </w:r>
-      <w:proofErr w:type="spellEnd"/>
-      <w:r>
-        <w:t xml:space="preserve"> a </w:t>
-      </w:r>
-      <w:proofErr w:type="spellStart"/>
-      <w:r>
-        <w:t>paragraph</w:t>
-      </w:r>
-      <w:proofErr w:type="spellEnd"/>
-      <w:r>
-        <w:t>. The expression</w:t>
-      </w:r>
-      <w:r>
-        <w:t xml:space="preserve"> to </w:t>
-      </w:r>
-      <w:proofErr w:type="spellStart"/>
-      <w:r>
-        <w:t>be</w:t>
+        <w:t>inlined</w:t>
       </w:r>
       <w:proofErr w:type="spellEnd"/>
       <w:r>
         <w:t xml:space="preserve"> </w:t>
       </w:r>
+      <w:sdt>
+        <w:sdtPr>
+          <w:id w:val="-551151310"/>
+          <w:placeholder>
+            <w:docPart w:val="DefaultPlaceholder_-1854013440"/>
+          </w:placeholder>
+        </w:sdtPr>
+        <w:sdtContent>
+          <w:r>
+            <w:t>${</w:t>
+          </w:r>
+          <w:proofErr w:type="spellStart"/>
+          <w:r>
+            <w:t>name</w:t>
+          </w:r>
+          <w:proofErr w:type="spellEnd"/>
+          <w:r>
+            <w:t>}</w:t>
+          </w:r>
+        </w:sdtContent>
+      </w:sdt>
+    </w:p>
+    <w:sdt>
+      <w:sdtPr>
+        <w:id w:val="-30725159"/>
+        <w:placeholder>
+          <w:docPart w:val="DefaultPlaceholder_-1854013440"/>
+        </w:placeholder>
+        <w:text/>
+      </w:sdtPr>
+      <w:sdtContent>
+        <w:p>
+          <w:r>
+            <w:t xml:space="preserve">Raw </w:t>
+          </w:r>
+          <w:proofErr w:type="spellStart"/>
+          <w:r>
+            <w:t>text</w:t>
+          </w:r>
+          <w:proofErr w:type="spellEnd"/>
+          <w:r>
+            <w:t xml:space="preserve"> control line ${</w:t>
+          </w:r>
+          <w:proofErr w:type="spellStart"/>
+          <w:r>
+            <w:t>name</w:t>
+          </w:r>
+          <w:proofErr w:type="spellEnd"/>
+          <w:r>
+            <w:t>}</w:t>
+          </w:r>
+        </w:p>
+      </w:sdtContent>
+    </w:sdt>
+    <w:p>
+      <w:r>
+        <w:t xml:space="preserve">Raw </w:t>
+      </w:r>
       <w:proofErr w:type="spellStart"/>
       <w:r>
-        <w:t>replaced</w:t>
+        <w:t>text</w:t>
+      </w:r>
+      <w:proofErr w:type="spellEnd"/>
+      <w:r>
+        <w:t xml:space="preserve"> control </w:t>
+      </w:r>
+      <w:proofErr w:type="spellStart"/>
+      <w:r>
+        <w:t>inlined</w:t>
       </w:r>
       <w:proofErr w:type="spellEnd"/>
       <w:r>
         <w:t xml:space="preserve"> </w:t>
       </w:r>
-      <w:proofErr w:type="spellStart"/>
-      <w:r>
-        <w:t>is</w:t>
-      </w:r>
-      <w:proofErr w:type="spellEnd"/>
-      <w:r>
-        <w:t xml:space="preserve"> not </w:t>
-      </w:r>
-      <w:proofErr w:type="spellStart"/>
-      <w:r>
-        <w:t>within</w:t>
-      </w:r>
-      <w:proofErr w:type="spellEnd"/>
-      <w:r>
-        <w:t xml:space="preserve"> a </w:t>
-      </w:r>
-      <w:proofErr w:type="spellStart"/>
-      <w:r>
-        <w:t>paragraph</w:t>
-      </w:r>
-      <w:proofErr w:type="spellEnd"/>
-      <w:r>
-        <w:t xml:space="preserve"> </w:t>
-      </w:r>
-      <w:proofErr w:type="spellStart"/>
-      <w:r>
-        <w:t>under</w:t>
-      </w:r>
-      <w:proofErr w:type="spellEnd"/>
-      <w:r>
-        <w:t xml:space="preserve"> the &lt;</w:t>
-      </w:r>
-      <w:proofErr w:type="spellStart"/>
-      <w:proofErr w:type="gramStart"/>
-      <w:r>
-        <w:t>w:sdtContent</w:t>
-      </w:r>
-      <w:proofErr w:type="spellEnd"/>
-      <w:proofErr w:type="gramEnd"/>
-      <w:r>
-        <w:t xml:space="preserve">&gt; </w:t>
-      </w:r>
-      <w:proofErr w:type="spellStart"/>
-      <w:r>
-        <w:t>element</w:t>
-      </w:r>
-      <w:proofErr w:type="spellEnd"/>
-      <w:r>
-        <w:t xml:space="preserve"> and </w:t>
-      </w:r>
-      <w:proofErr w:type="spellStart"/>
-      <w:r>
-        <w:t>hence</w:t>
-      </w:r>
-      <w:proofErr w:type="spellEnd"/>
-      <w:r>
-        <w:t xml:space="preserve"> not </w:t>
-      </w:r>
-      <w:proofErr w:type="spellStart"/>
-      <w:r>
-        <w:t>replaced</w:t>
-      </w:r>
-      <w:proofErr w:type="spellEnd"/>
-      <w:r>
-        <w:t>:</w:t>
-      </w:r>
       <w:sdt>
         <w:sdtPr>
-          <w:id w:val="-125231845"/>
+          <w:id w:val="1342206470"/>
           <w:placeholder>
-            <w:docPart w:val="309B74C281754AF88CE03C72E556E325"/>
+            <w:docPart w:val="DefaultPlaceholder_-1854013440"/>
           </w:placeholder>
           <w:text/>
         </w:sdtPr>
@@ -284,6 +166,37 @@
         </w:sdtContent>
       </w:sdt>
     </w:p>
+    <w:sdt>
+      <w:sdtPr>
+        <w:id w:val="-1458794326"/>
+        <w:placeholder>
+          <w:docPart w:val="877DD4951D2744759FB675494371D3E6"/>
+        </w:placeholder>
+        <w:showingPlcHdr/>
+        <w:comboBox>
+          <w:listItem w:value="Choisissez un élément."/>
+          <w:listItem w:displayText="Homer" w:value="Homer"/>
+          <w:listItem w:displayText="Marge" w:value="Marge"/>
+          <w:listItem w:displayText="Bart" w:value="Bart"/>
+        </w:comboBox>
+      </w:sdtPr>
+      <w:sdtContent>
+        <w:p>
+          <w:r>
+            <w:t>${</w:t>
+          </w:r>
+          <w:proofErr w:type="spellStart"/>
+          <w:r>
+            <w:t>name</w:t>
+          </w:r>
+          <w:proofErr w:type="spellEnd"/>
+          <w:r>
+            <w:t>}</w:t>
+          </w:r>
+        </w:p>
+      </w:sdtContent>
+    </w:sdt>
+    <w:p/>
     <w:sectPr>
       <w:pgSz w:w="11906" w:h="16838"/>
       <w:pgMar w:top="1418" w:right="1418" w:bottom="1418" w:left="1418" w:header="709" w:footer="709" w:gutter="0"/>
@@ -897,7 +810,6 @@
   <w:style w:type="character" w:default="1" w:styleId="Policepardfaut">
     <w:name w:val="Default Paragraph Font"/>
     <w:uiPriority w:val="1"/>
-    <w:semiHidden/>
     <w:unhideWhenUsed/>
   </w:style>
   <w:style w:type="table" w:default="1" w:styleId="TableauNormal">
@@ -1255,9 +1167,9 @@
     </w:docPart>
     <w:docPart>
       <w:docPartPr>
-        <w:name w:val="309B74C281754AF88CE03C72E556E325"/>
+        <w:name w:val="877DD4951D2744759FB675494371D3E6"/>
         <w:category>
-          <w:name w:val="General"/>
+          <w:name w:val="Général"/>
           <w:gallery w:val="placeholder"/>
         </w:category>
         <w:types>
@@ -1266,18 +1178,18 @@
         <w:behaviors>
           <w:behavior w:val="content"/>
         </w:behaviors>
-        <w:guid w:val="{35644D4C-5943-42C7-90AE-B6B93CDF252D}"/>
+        <w:guid w:val="{534CD288-E775-41B3-8BDD-720A0DD489BA}"/>
       </w:docPartPr>
       <w:docPartBody>
         <w:p>
           <w:pPr>
-            <w:pStyle w:val="309B74C281754AF88CE03C72E556E325"/>
+            <w:pStyle w:val="877DD4951D2744759FB675494371D3E6"/>
           </w:pPr>
           <w:r>
             <w:rPr>
               <w:rStyle w:val="Textedelespacerserv"/>
             </w:rPr>
-            <w:t>Click or tap here to enter text.</w:t>
+            <w:t>${name}</w:t>
           </w:r>
         </w:p>
       </w:docPartBody>
@@ -1350,9 +1262,15 @@
   </w:compat>
   <w:rsids>
     <w:rsidRoot w:val="00971898"/>
+    <w:rsid w:val="000B3CA2"/>
     <w:rsid w:val="00204152"/>
+    <w:rsid w:val="00275489"/>
+    <w:rsid w:val="00336EC8"/>
+    <w:rsid w:val="00372649"/>
     <w:rsid w:val="003B37E2"/>
+    <w:rsid w:val="00533144"/>
     <w:rsid w:val="006A09AD"/>
+    <w:rsid w:val="00815D1D"/>
     <w:rsid w:val="00971898"/>
     <w:rsid w:val="00A42160"/>
     <w:rsid w:val="00BD2D0E"/>
@@ -1814,14 +1732,14 @@
     <w:basedOn w:val="Policepardfaut"/>
     <w:uiPriority w:val="99"/>
     <w:semiHidden/>
-    <w:rsid w:val="00971898"/>
+    <w:rsid w:val="00533144"/>
     <w:rPr>
       <w:color w:val="666666"/>
     </w:rPr>
   </w:style>
-  <w:style w:type="paragraph" w:customStyle="1" w:styleId="309B74C281754AF88CE03C72E556E325">
-    <w:name w:val="309B74C281754AF88CE03C72E556E325"/>
-    <w:rsid w:val="00971898"/>
+  <w:style w:type="paragraph" w:customStyle="1" w:styleId="877DD4951D2744759FB675494371D3E6">
+    <w:name w:val="877DD4951D2744759FB675494371D3E6"/>
+    <w:rsid w:val="00533144"/>
   </w:style>
 </w:styles>
 </file>
@@ -2126,4 +2044,16 @@
     </a:ext>
   </a:extLst>
 </a:theme>
+</file>
+
+<file path=customXml/item1.xml><?xml version="1.0" encoding="utf-8"?>
+<b:Sources xmlns:b="http://schemas.openxmlformats.org/officeDocument/2006/bibliography" xmlns="http://schemas.openxmlformats.org/officeDocument/2006/bibliography" SelectedStyle="\APASixthEditionOfficeOnline.xsl" StyleName="APA" Version="6"/>
+</file>
+
+<file path=customXml/itemProps1.xml><?xml version="1.0" encoding="utf-8"?>
+<ds:datastoreItem xmlns:ds="http://schemas.openxmlformats.org/officeDocument/2006/customXml" ds:itemID="{BCDBC5CD-45DB-4F53-A264-F3A39CDAF43B}">
+  <ds:schemaRefs>
+    <ds:schemaRef ds:uri="http://schemas.openxmlformats.org/officeDocument/2006/bibliography"/>
+  </ds:schemaRefs>
+</ds:datastoreItem>
 </file>
</xml_diff>